<commit_message>
functionality should be complete
</commit_message>
<xml_diff>
--- a/CoasterCalc_Events_Planning.docx
+++ b/CoasterCalc_Events_Planning.docx
@@ -19,40 +19,7 @@
           <w:szCs w:val="28"/>
           <w:lang w:val="en-US" w:eastAsia="en-US" w:bidi="ar-SA"/>
         </w:rPr>
-        <w:t>Coaster Capacity Calculator</w:t>
-      </w:r>
-      <w:r>
-        <w:rPr>
-          <w:rFonts w:eastAsia="Calibri" w:cs="" w:cstheme="minorBidi" w:eastAsiaTheme="minorHAnsi"/>
-          <w:color w:val="auto"/>
-          <w:kern w:val="0"/>
-          <w:sz w:val="28"/>
-          <w:szCs w:val="28"/>
-          <w:lang w:val="en-US" w:eastAsia="en-US" w:bidi="ar-SA"/>
-        </w:rPr>
-        <w:t xml:space="preserve"> (</w:t>
-      </w:r>
-      <w:r>
-        <w:rPr>
-          <w:rFonts w:eastAsia="Calibri" w:cs="" w:cstheme="minorBidi" w:eastAsiaTheme="minorHAnsi"/>
-          <w:color w:val="auto"/>
-          <w:kern w:val="0"/>
-          <w:sz w:val="28"/>
-          <w:szCs w:val="28"/>
-          <w:lang w:val="en-US" w:eastAsia="en-US" w:bidi="ar-SA"/>
-        </w:rPr>
-        <w:t>Final Assignment</w:t>
-      </w:r>
-      <w:r>
-        <w:rPr>
-          <w:rFonts w:eastAsia="Calibri" w:cs="" w:cstheme="minorBidi" w:eastAsiaTheme="minorHAnsi"/>
-          <w:color w:val="auto"/>
-          <w:kern w:val="0"/>
-          <w:sz w:val="28"/>
-          <w:szCs w:val="28"/>
-          <w:lang w:val="en-US" w:eastAsia="en-US" w:bidi="ar-SA"/>
-        </w:rPr>
-        <w:t>)</w:t>
+        <w:t>Coaster Capacity Calculator (Final Assignment)</w:t>
       </w:r>
       <w:r>
         <w:rPr>
@@ -1826,6 +1793,111 @@
                 <w:lang w:val="en-US" w:eastAsia="en-US" w:bidi="ar-SA"/>
               </w:rPr>
               <w:t xml:space="preserve">none </w:t>
+            </w:r>
+          </w:p>
+        </w:tc>
+        <w:tc>
+          <w:tcPr>
+            <w:tcW w:w="5107" w:type="dxa"/>
+            <w:tcBorders>
+              <w:top w:val="nil"/>
+            </w:tcBorders>
+          </w:tcPr>
+          <w:p>
+            <w:pPr>
+              <w:pStyle w:val="Normal"/>
+              <w:widowControl w:val="false"/>
+              <w:suppressAutoHyphens w:val="true"/>
+              <w:spacing w:lineRule="auto" w:line="240" w:before="0" w:after="0"/>
+              <w:jc w:val="left"/>
+              <w:rPr>
+                <w:rFonts w:ascii="Calibri" w:hAnsi="Calibri" w:eastAsia="Calibri" w:cs=""/>
+                <w:kern w:val="0"/>
+                <w:sz w:val="22"/>
+                <w:szCs w:val="22"/>
+                <w:lang w:val="en-US" w:eastAsia="en-US" w:bidi="ar-SA"/>
+              </w:rPr>
+            </w:pPr>
+            <w:r>
+              <w:rPr>
+                <w:rFonts w:eastAsia="Calibri" w:cs=""/>
+                <w:kern w:val="0"/>
+                <w:sz w:val="22"/>
+                <w:szCs w:val="22"/>
+                <w:lang w:val="en-US" w:eastAsia="en-US" w:bidi="ar-SA"/>
+              </w:rPr>
+              <w:t>operated externally</w:t>
+            </w:r>
+          </w:p>
+        </w:tc>
+      </w:tr>
+      <w:tr>
+        <w:trPr/>
+        <w:tc>
+          <w:tcPr>
+            <w:tcW w:w="2786" w:type="dxa"/>
+            <w:tcBorders>
+              <w:top w:val="nil"/>
+            </w:tcBorders>
+          </w:tcPr>
+          <w:p>
+            <w:pPr>
+              <w:pStyle w:val="Normal"/>
+              <w:widowControl w:val="false"/>
+              <w:suppressAutoHyphens w:val="true"/>
+              <w:spacing w:lineRule="auto" w:line="240" w:before="0" w:after="0"/>
+              <w:jc w:val="left"/>
+              <w:rPr>
+                <w:rFonts w:ascii="Calibri" w:hAnsi="Calibri" w:eastAsia="Calibri" w:cs=""/>
+                <w:kern w:val="0"/>
+                <w:sz w:val="22"/>
+                <w:szCs w:val="22"/>
+                <w:lang w:val="en-US" w:eastAsia="en-US" w:bidi="ar-SA"/>
+              </w:rPr>
+            </w:pPr>
+            <w:r>
+              <w:rPr>
+                <w:rFonts w:eastAsia="Calibri" w:cs=""/>
+                <w:kern w:val="0"/>
+                <w:sz w:val="22"/>
+                <w:szCs w:val="22"/>
+                <w:lang w:val="en-US" w:eastAsia="en-US" w:bidi="ar-SA"/>
+              </w:rPr>
+              <w:t>radSpecRestraint</w:t>
+            </w:r>
+          </w:p>
+        </w:tc>
+        <w:tc>
+          <w:tcPr>
+            <w:tcW w:w="1457" w:type="dxa"/>
+            <w:tcBorders>
+              <w:top w:val="nil"/>
+            </w:tcBorders>
+          </w:tcPr>
+          <w:p>
+            <w:pPr>
+              <w:pStyle w:val="Normal"/>
+              <w:widowControl w:val="false"/>
+              <w:suppressAutoHyphens w:val="true"/>
+              <w:spacing w:lineRule="auto" w:line="240" w:before="0" w:after="0"/>
+              <w:jc w:val="left"/>
+              <w:rPr>
+                <w:rFonts w:ascii="Calibri" w:hAnsi="Calibri" w:eastAsia="Calibri" w:cs=""/>
+                <w:kern w:val="0"/>
+                <w:sz w:val="22"/>
+                <w:szCs w:val="22"/>
+                <w:lang w:val="en-US" w:eastAsia="en-US" w:bidi="ar-SA"/>
+              </w:rPr>
+            </w:pPr>
+            <w:r>
+              <w:rPr>
+                <w:rFonts w:eastAsia="Calibri" w:cs=""/>
+                <w:kern w:val="0"/>
+                <w:sz w:val="22"/>
+                <w:szCs w:val="22"/>
+                <w:lang w:val="en-US" w:eastAsia="en-US" w:bidi="ar-SA"/>
+              </w:rPr>
+              <w:t>none</w:t>
             </w:r>
           </w:p>
         </w:tc>

</xml_diff>